<commit_message>
tidied to try and run BUGS code but not sure what the data is!
</commit_message>
<xml_diff>
--- a/Data Tables.docx
+++ b/Data Tables.docx
@@ -941,7 +941,7 @@
                 <w:bCs/>
               </w:rPr>
               <w:lastRenderedPageBreak/>
-              <w:t xml:space="preserve">From: </w:t>
+              <w:t xml:space="preserve">From </w:t>
             </w:r>
           </w:p>
         </w:tc>
@@ -965,7 +965,7 @@
                 <w:b/>
                 <w:bCs/>
               </w:rPr>
-              <w:t>To:</w:t>
+              <w:t>To</w:t>
             </w:r>
           </w:p>
           <w:p>
@@ -1006,25 +1006,7 @@
                 <w:b/>
                 <w:bCs/>
               </w:rPr>
-              <w:t xml:space="preserve"> </w:t>
-            </w:r>
-            <w:proofErr w:type="gramStart"/>
-            <w:r>
-              <w:rPr>
-                <w:rFonts w:ascii="Times New Roman" w:hAnsi="Times New Roman" w:cs="Times New Roman"/>
-                <w:b/>
-                <w:bCs/>
-              </w:rPr>
-              <w:t>( y</w:t>
-            </w:r>
-            <w:proofErr w:type="gramEnd"/>
-            <w:r>
-              <w:rPr>
-                <w:rFonts w:ascii="Times New Roman" w:hAnsi="Times New Roman" w:cs="Times New Roman"/>
-                <w:b/>
-                <w:bCs/>
-              </w:rPr>
-              <w:t xml:space="preserve"> out of n)</w:t>
+              <w:t xml:space="preserve"> (y out of n)</w:t>
             </w:r>
           </w:p>
           <w:p>
@@ -1081,7 +1063,7 @@
                 <w:b/>
                 <w:bCs/>
               </w:rPr>
-              <w:t>(REFERENCE)</w:t>
+              <w:t>Reference</w:t>
             </w:r>
           </w:p>
         </w:tc>
@@ -3294,10 +3276,21 @@
                 <w:rFonts w:ascii="Times New Roman" w:hAnsi="Times New Roman" w:cs="Times New Roman"/>
                 <w:b/>
                 <w:bCs/>
-                <w:sz w:val="24"/>
-                <w:szCs w:val="24"/>
-              </w:rPr>
-              <w:t>Summary of Observed Transitions</w:t>
+                <w:color w:val="FF0000"/>
+                <w:sz w:val="24"/>
+                <w:szCs w:val="24"/>
+              </w:rPr>
+              <w:t xml:space="preserve">Summary </w:t>
+            </w:r>
+            <w:r>
+              <w:rPr>
+                <w:rFonts w:ascii="Times New Roman" w:hAnsi="Times New Roman" w:cs="Times New Roman"/>
+                <w:b/>
+                <w:bCs/>
+                <w:sz w:val="24"/>
+                <w:szCs w:val="24"/>
+              </w:rPr>
+              <w:t>of Observed Transitions</w:t>
             </w:r>
           </w:p>
         </w:tc>
@@ -3698,6 +3691,14 @@
             <w:r>
               <w:rPr>
                 <w:rFonts w:ascii="Times New Roman" w:hAnsi="Times New Roman" w:cs="Times New Roman"/>
+                <w:b/>
+                <w:bCs/>
+              </w:rPr>
+              <w:t xml:space="preserve"> </w:t>
+            </w:r>
+            <w:r>
+              <w:rPr>
+                <w:rFonts w:ascii="Times New Roman" w:hAnsi="Times New Roman" w:cs="Times New Roman"/>
               </w:rPr>
               <w:t>(H)</w:t>
             </w:r>
@@ -3712,13 +3713,15 @@
               <w:jc w:val="center"/>
               <w:rPr>
                 <w:rFonts w:ascii="Times New Roman" w:hAnsi="Times New Roman" w:cs="Times New Roman"/>
-                <w:sz w:val="24"/>
-                <w:szCs w:val="24"/>
-              </w:rPr>
-            </w:pPr>
-            <w:r>
-              <w:rPr>
-                <w:rFonts w:ascii="Times New Roman" w:hAnsi="Times New Roman" w:cs="Times New Roman"/>
+                <w:color w:val="FF0000"/>
+                <w:sz w:val="24"/>
+                <w:szCs w:val="24"/>
+              </w:rPr>
+            </w:pPr>
+            <w:r>
+              <w:rPr>
+                <w:rFonts w:ascii="Times New Roman" w:hAnsi="Times New Roman" w:cs="Times New Roman"/>
+                <w:color w:val="FF0000"/>
                 <w:sz w:val="24"/>
                 <w:szCs w:val="24"/>
               </w:rPr>
@@ -3735,13 +3738,15 @@
               <w:jc w:val="center"/>
               <w:rPr>
                 <w:rFonts w:ascii="Times New Roman" w:hAnsi="Times New Roman" w:cs="Times New Roman"/>
-                <w:sz w:val="24"/>
-                <w:szCs w:val="24"/>
-              </w:rPr>
-            </w:pPr>
-            <w:r>
-              <w:rPr>
-                <w:rFonts w:ascii="Times New Roman" w:hAnsi="Times New Roman" w:cs="Times New Roman"/>
+                <w:color w:val="FF0000"/>
+                <w:sz w:val="24"/>
+                <w:szCs w:val="24"/>
+              </w:rPr>
+            </w:pPr>
+            <w:r>
+              <w:rPr>
+                <w:rFonts w:ascii="Times New Roman" w:hAnsi="Times New Roman" w:cs="Times New Roman"/>
+                <w:color w:val="FF0000"/>
                 <w:sz w:val="24"/>
                 <w:szCs w:val="24"/>
               </w:rPr>
@@ -3758,13 +3763,15 @@
               <w:jc w:val="center"/>
               <w:rPr>
                 <w:rFonts w:ascii="Times New Roman" w:hAnsi="Times New Roman" w:cs="Times New Roman"/>
-                <w:sz w:val="24"/>
-                <w:szCs w:val="24"/>
-              </w:rPr>
-            </w:pPr>
-            <w:r>
-              <w:rPr>
-                <w:rFonts w:ascii="Times New Roman" w:hAnsi="Times New Roman" w:cs="Times New Roman"/>
+                <w:color w:val="FF0000"/>
+                <w:sz w:val="24"/>
+                <w:szCs w:val="24"/>
+              </w:rPr>
+            </w:pPr>
+            <w:r>
+              <w:rPr>
+                <w:rFonts w:ascii="Times New Roman" w:hAnsi="Times New Roman" w:cs="Times New Roman"/>
+                <w:color w:val="FF0000"/>
                 <w:sz w:val="24"/>
                 <w:szCs w:val="24"/>
               </w:rPr>
@@ -3781,13 +3788,15 @@
               <w:jc w:val="center"/>
               <w:rPr>
                 <w:rFonts w:ascii="Times New Roman" w:hAnsi="Times New Roman" w:cs="Times New Roman"/>
-                <w:sz w:val="24"/>
-                <w:szCs w:val="24"/>
-              </w:rPr>
-            </w:pPr>
-            <w:r>
-              <w:rPr>
-                <w:rFonts w:ascii="Times New Roman" w:hAnsi="Times New Roman" w:cs="Times New Roman"/>
+                <w:color w:val="FF0000"/>
+                <w:sz w:val="24"/>
+                <w:szCs w:val="24"/>
+              </w:rPr>
+            </w:pPr>
+            <w:r>
+              <w:rPr>
+                <w:rFonts w:ascii="Times New Roman" w:hAnsi="Times New Roman" w:cs="Times New Roman"/>
+                <w:color w:val="FF0000"/>
                 <w:sz w:val="24"/>
                 <w:szCs w:val="24"/>
               </w:rPr>
@@ -3835,13 +3844,15 @@
               <w:jc w:val="center"/>
               <w:rPr>
                 <w:rFonts w:ascii="Times New Roman" w:hAnsi="Times New Roman" w:cs="Times New Roman"/>
-                <w:sz w:val="24"/>
-                <w:szCs w:val="24"/>
-              </w:rPr>
-            </w:pPr>
-            <w:r>
-              <w:rPr>
-                <w:rFonts w:ascii="Times New Roman" w:hAnsi="Times New Roman" w:cs="Times New Roman"/>
+                <w:color w:val="FF0000"/>
+                <w:sz w:val="24"/>
+                <w:szCs w:val="24"/>
+              </w:rPr>
+            </w:pPr>
+            <w:r>
+              <w:rPr>
+                <w:rFonts w:ascii="Times New Roman" w:hAnsi="Times New Roman" w:cs="Times New Roman"/>
+                <w:color w:val="FF0000"/>
                 <w:sz w:val="24"/>
                 <w:szCs w:val="24"/>
               </w:rPr>
@@ -3858,13 +3869,15 @@
               <w:jc w:val="center"/>
               <w:rPr>
                 <w:rFonts w:ascii="Times New Roman" w:hAnsi="Times New Roman" w:cs="Times New Roman"/>
-                <w:sz w:val="24"/>
-                <w:szCs w:val="24"/>
-              </w:rPr>
-            </w:pPr>
-            <w:r>
-              <w:rPr>
-                <w:rFonts w:ascii="Times New Roman" w:hAnsi="Times New Roman" w:cs="Times New Roman"/>
+                <w:color w:val="FF0000"/>
+                <w:sz w:val="24"/>
+                <w:szCs w:val="24"/>
+              </w:rPr>
+            </w:pPr>
+            <w:r>
+              <w:rPr>
+                <w:rFonts w:ascii="Times New Roman" w:hAnsi="Times New Roman" w:cs="Times New Roman"/>
+                <w:color w:val="FF0000"/>
                 <w:sz w:val="24"/>
                 <w:szCs w:val="24"/>
               </w:rPr>
@@ -3881,13 +3894,15 @@
               <w:jc w:val="center"/>
               <w:rPr>
                 <w:rFonts w:ascii="Times New Roman" w:hAnsi="Times New Roman" w:cs="Times New Roman"/>
-                <w:sz w:val="24"/>
-                <w:szCs w:val="24"/>
-              </w:rPr>
-            </w:pPr>
-            <w:r>
-              <w:rPr>
-                <w:rFonts w:ascii="Times New Roman" w:hAnsi="Times New Roman" w:cs="Times New Roman"/>
+                <w:color w:val="FF0000"/>
+                <w:sz w:val="24"/>
+                <w:szCs w:val="24"/>
+              </w:rPr>
+            </w:pPr>
+            <w:r>
+              <w:rPr>
+                <w:rFonts w:ascii="Times New Roman" w:hAnsi="Times New Roman" w:cs="Times New Roman"/>
+                <w:color w:val="FF0000"/>
                 <w:sz w:val="24"/>
                 <w:szCs w:val="24"/>
               </w:rPr>
@@ -3904,13 +3919,15 @@
               <w:jc w:val="center"/>
               <w:rPr>
                 <w:rFonts w:ascii="Times New Roman" w:hAnsi="Times New Roman" w:cs="Times New Roman"/>
-                <w:sz w:val="24"/>
-                <w:szCs w:val="24"/>
-              </w:rPr>
-            </w:pPr>
-            <w:r>
-              <w:rPr>
-                <w:rFonts w:ascii="Times New Roman" w:hAnsi="Times New Roman" w:cs="Times New Roman"/>
+                <w:color w:val="FF0000"/>
+                <w:sz w:val="24"/>
+                <w:szCs w:val="24"/>
+              </w:rPr>
+            </w:pPr>
+            <w:r>
+              <w:rPr>
+                <w:rFonts w:ascii="Times New Roman" w:hAnsi="Times New Roman" w:cs="Times New Roman"/>
+                <w:color w:val="FF0000"/>
                 <w:sz w:val="24"/>
                 <w:szCs w:val="24"/>
               </w:rPr>
@@ -4003,13 +4020,15 @@
               <w:jc w:val="center"/>
               <w:rPr>
                 <w:rFonts w:ascii="Times New Roman" w:hAnsi="Times New Roman" w:cs="Times New Roman"/>
-                <w:sz w:val="24"/>
-                <w:szCs w:val="24"/>
-              </w:rPr>
-            </w:pPr>
-            <w:r>
-              <w:rPr>
-                <w:rFonts w:ascii="Times New Roman" w:hAnsi="Times New Roman" w:cs="Times New Roman"/>
+                <w:color w:val="FF0000"/>
+                <w:sz w:val="24"/>
+                <w:szCs w:val="24"/>
+              </w:rPr>
+            </w:pPr>
+            <w:r>
+              <w:rPr>
+                <w:rFonts w:ascii="Times New Roman" w:hAnsi="Times New Roman" w:cs="Times New Roman"/>
+                <w:color w:val="FF0000"/>
                 <w:sz w:val="24"/>
                 <w:szCs w:val="24"/>
               </w:rPr>
@@ -4026,13 +4045,15 @@
               <w:jc w:val="center"/>
               <w:rPr>
                 <w:rFonts w:ascii="Times New Roman" w:hAnsi="Times New Roman" w:cs="Times New Roman"/>
-                <w:sz w:val="24"/>
-                <w:szCs w:val="24"/>
-              </w:rPr>
-            </w:pPr>
-            <w:r>
-              <w:rPr>
-                <w:rFonts w:ascii="Times New Roman" w:hAnsi="Times New Roman" w:cs="Times New Roman"/>
+                <w:color w:val="FF0000"/>
+                <w:sz w:val="24"/>
+                <w:szCs w:val="24"/>
+              </w:rPr>
+            </w:pPr>
+            <w:r>
+              <w:rPr>
+                <w:rFonts w:ascii="Times New Roman" w:hAnsi="Times New Roman" w:cs="Times New Roman"/>
+                <w:color w:val="FF0000"/>
                 <w:sz w:val="24"/>
                 <w:szCs w:val="24"/>
               </w:rPr>
@@ -4049,13 +4070,15 @@
               <w:jc w:val="center"/>
               <w:rPr>
                 <w:rFonts w:ascii="Times New Roman" w:hAnsi="Times New Roman" w:cs="Times New Roman"/>
-                <w:sz w:val="24"/>
-                <w:szCs w:val="24"/>
-              </w:rPr>
-            </w:pPr>
-            <w:r>
-              <w:rPr>
-                <w:rFonts w:ascii="Times New Roman" w:hAnsi="Times New Roman" w:cs="Times New Roman"/>
+                <w:color w:val="FF0000"/>
+                <w:sz w:val="24"/>
+                <w:szCs w:val="24"/>
+              </w:rPr>
+            </w:pPr>
+            <w:r>
+              <w:rPr>
+                <w:rFonts w:ascii="Times New Roman" w:hAnsi="Times New Roman" w:cs="Times New Roman"/>
+                <w:color w:val="FF0000"/>
                 <w:sz w:val="24"/>
                 <w:szCs w:val="24"/>
               </w:rPr>
@@ -4072,13 +4095,15 @@
               <w:jc w:val="center"/>
               <w:rPr>
                 <w:rFonts w:ascii="Times New Roman" w:hAnsi="Times New Roman" w:cs="Times New Roman"/>
-                <w:sz w:val="24"/>
-                <w:szCs w:val="24"/>
-              </w:rPr>
-            </w:pPr>
-            <w:r>
-              <w:rPr>
-                <w:rFonts w:ascii="Times New Roman" w:hAnsi="Times New Roman" w:cs="Times New Roman"/>
+                <w:color w:val="FF0000"/>
+                <w:sz w:val="24"/>
+                <w:szCs w:val="24"/>
+              </w:rPr>
+            </w:pPr>
+            <w:r>
+              <w:rPr>
+                <w:rFonts w:ascii="Times New Roman" w:hAnsi="Times New Roman" w:cs="Times New Roman"/>
+                <w:color w:val="FF0000"/>
                 <w:sz w:val="24"/>
                 <w:szCs w:val="24"/>
               </w:rPr>
@@ -4118,13 +4143,15 @@
               <w:jc w:val="center"/>
               <w:rPr>
                 <w:rFonts w:ascii="Times New Roman" w:hAnsi="Times New Roman" w:cs="Times New Roman"/>
-                <w:sz w:val="24"/>
-                <w:szCs w:val="24"/>
-              </w:rPr>
-            </w:pPr>
-            <w:r>
-              <w:rPr>
-                <w:rFonts w:ascii="Times New Roman" w:hAnsi="Times New Roman" w:cs="Times New Roman"/>
+                <w:color w:val="FF0000"/>
+                <w:sz w:val="24"/>
+                <w:szCs w:val="24"/>
+              </w:rPr>
+            </w:pPr>
+            <w:r>
+              <w:rPr>
+                <w:rFonts w:ascii="Times New Roman" w:hAnsi="Times New Roman" w:cs="Times New Roman"/>
+                <w:color w:val="FF0000"/>
                 <w:sz w:val="24"/>
                 <w:szCs w:val="24"/>
               </w:rPr>
@@ -4141,13 +4168,15 @@
               <w:jc w:val="center"/>
               <w:rPr>
                 <w:rFonts w:ascii="Times New Roman" w:hAnsi="Times New Roman" w:cs="Times New Roman"/>
-                <w:sz w:val="24"/>
-                <w:szCs w:val="24"/>
-              </w:rPr>
-            </w:pPr>
-            <w:r>
-              <w:rPr>
-                <w:rFonts w:ascii="Times New Roman" w:hAnsi="Times New Roman" w:cs="Times New Roman"/>
+                <w:color w:val="FF0000"/>
+                <w:sz w:val="24"/>
+                <w:szCs w:val="24"/>
+              </w:rPr>
+            </w:pPr>
+            <w:r>
+              <w:rPr>
+                <w:rFonts w:ascii="Times New Roman" w:hAnsi="Times New Roman" w:cs="Times New Roman"/>
+                <w:color w:val="FF0000"/>
                 <w:sz w:val="24"/>
                 <w:szCs w:val="24"/>
               </w:rPr>
@@ -4164,13 +4193,15 @@
               <w:jc w:val="center"/>
               <w:rPr>
                 <w:rFonts w:ascii="Times New Roman" w:hAnsi="Times New Roman" w:cs="Times New Roman"/>
-                <w:sz w:val="24"/>
-                <w:szCs w:val="24"/>
-              </w:rPr>
-            </w:pPr>
-            <w:r>
-              <w:rPr>
-                <w:rFonts w:ascii="Times New Roman" w:hAnsi="Times New Roman" w:cs="Times New Roman"/>
+                <w:color w:val="FF0000"/>
+                <w:sz w:val="24"/>
+                <w:szCs w:val="24"/>
+              </w:rPr>
+            </w:pPr>
+            <w:r>
+              <w:rPr>
+                <w:rFonts w:ascii="Times New Roman" w:hAnsi="Times New Roman" w:cs="Times New Roman"/>
+                <w:color w:val="FF0000"/>
                 <w:sz w:val="24"/>
                 <w:szCs w:val="24"/>
               </w:rPr>
@@ -4187,13 +4218,15 @@
               <w:jc w:val="center"/>
               <w:rPr>
                 <w:rFonts w:ascii="Times New Roman" w:hAnsi="Times New Roman" w:cs="Times New Roman"/>
-                <w:sz w:val="24"/>
-                <w:szCs w:val="24"/>
-              </w:rPr>
-            </w:pPr>
-            <w:r>
-              <w:rPr>
-                <w:rFonts w:ascii="Times New Roman" w:hAnsi="Times New Roman" w:cs="Times New Roman"/>
+                <w:color w:val="FF0000"/>
+                <w:sz w:val="24"/>
+                <w:szCs w:val="24"/>
+              </w:rPr>
+            </w:pPr>
+            <w:r>
+              <w:rPr>
+                <w:rFonts w:ascii="Times New Roman" w:hAnsi="Times New Roman" w:cs="Times New Roman"/>
+                <w:color w:val="FF0000"/>
                 <w:sz w:val="24"/>
                 <w:szCs w:val="24"/>
               </w:rPr>
@@ -4640,7 +4673,13 @@
               </w:rPr>
             </w:pPr>
             <w:r>
-              <w:t>Healthy(H)</w:t>
+              <w:t>Healthy</w:t>
+            </w:r>
+            <w:r>
+              <w:t xml:space="preserve"> </w:t>
+            </w:r>
+            <w:r>
+              <w:t>(H)</w:t>
             </w:r>
           </w:p>
         </w:tc>
@@ -5274,7 +5313,24 @@
                 <w:sz w:val="20"/>
                 <w:szCs w:val="20"/>
               </w:rPr>
-              <w:t>Highlighted cells relate to expected observations under status quo, whereas not highlighted relate to expected observations under the new strategy: ICD implants under status quo are expected to lead to a less stable condition of health according to epidemiological evidence</w:t>
+              <w:t xml:space="preserve">Highlighted cells relate to expected observations under </w:t>
+            </w:r>
+            <w:r>
+              <w:rPr>
+                <w:rFonts w:ascii="Times New Roman" w:hAnsi="Times New Roman" w:cs="Times New Roman"/>
+                <w:sz w:val="20"/>
+                <w:szCs w:val="20"/>
+                <w:highlight w:val="yellow"/>
+              </w:rPr>
+              <w:t>status quo</w:t>
+            </w:r>
+            <w:r>
+              <w:rPr>
+                <w:rFonts w:ascii="Times New Roman" w:hAnsi="Times New Roman" w:cs="Times New Roman"/>
+                <w:sz w:val="20"/>
+                <w:szCs w:val="20"/>
+              </w:rPr>
+              <w:t>, whereas not highlighted relate to expected observations under the new strategy: ICD implants under status quo are expected to lead to a less stable condition of health according to epidemiological evidence</w:t>
             </w:r>
             <w:r>
               <w:rPr>

</xml_diff>